<commit_message>
New translations young_children_video_scripts.docx (Malay)
</commit_message>
<xml_diff>
--- a/translations/parent_text_v2_malaysia/ms/ms_young_children_video_scripts.docx
+++ b/translations/parent_text_v2_malaysia/ms/ms_young_children_video_scripts.docx
@@ -15743,7 +15743,7 @@
           </w:p>
           <w:p>
             <w:r>
-              <w:t xml:space="preserve">Tetap Konsisten</w:t>
+              <w:t>Konsisten</w:t>
             </w:r>
           </w:p>
           <w:p>
@@ -15844,7 +15844,7 @@
               <w:pStyle w:val="P68B1DB1-Normale2"/>
             </w:pPr>
             <w:r>
-              <w:t xml:space="preserve">TETAP KONSISTEN</w:t>
+              <w:t>KONSISTEN</w:t>
             </w:r>
           </w:p>
           <w:p>
@@ -15965,7 +15965,7 @@
               <w:widowControl w:val="0"/>
             </w:pPr>
             <w:r>
-              <w:t xml:space="preserve">[3] Langkah ke 3 ialah untuk tetap konsisten. Sebaik sahaja anda menetapkan peraturan bersama-sama, patuhinya! Ini bermakna, mereka akan lebih cenderung mengikuti peraturan itu. Jika peraturan itu adalah sesuatu yang melibatkan anda, maka penting bagi anda untuk berpegang padanya juga.</w:t>
+              <w:t xml:space="preserve">[3] Langkah ke 3 ialah untuk konsisten. Sebaik sahaja anda menetapkan peraturan bersama-sama, patuhinya! Ini bermakna, mereka akan lebih cenderung mengikuti peraturan itu. Jika peraturan itu adalah sesuatu yang melibatkan anda, maka penting bagi anda untuk berpegang padanya juga.</w:t>
             </w:r>
           </w:p>
           <w:p>
@@ -16088,7 +16088,7 @@
               <w:pStyle w:val="P68B1DB1-Normale2"/>
             </w:pPr>
             <w:r>
-              <w:t xml:space="preserve">TETAP KONSISTEN</w:t>
+              <w:t>KONSISTEN</w:t>
             </w:r>
           </w:p>
           <w:p>
@@ -16309,7 +16309,7 @@
               <w:pStyle w:val="P68B1DB1-Normale2"/>
             </w:pPr>
             <w:r>
-              <w:t xml:space="preserve">TETAP KONSISTEN</w:t>
+              <w:t>KONSISTEN</w:t>
             </w:r>
           </w:p>
           <w:p>
@@ -16766,7 +16766,7 @@
               <w:pStyle w:val="P68B1DB1-Normale3"/>
             </w:pPr>
             <w:r>
-              <w:t xml:space="preserve">mempunyai peluang untuk mengekspresi diri sendiri, </w:t>
+              <w:t xml:space="preserve">mempunyai peluang untuk mengekspresikan diri sendiri, </w:t>
             </w:r>
           </w:p>
           <w:p>
@@ -18031,7 +18031,7 @@
               <w:pStyle w:val="P68B1DB1-Normale2"/>
             </w:pPr>
             <w:r>
-              <w:t xml:space="preserve">Monyokong Tingkah Laku Anak yang Positif</w:t>
+              <w:t xml:space="preserve">Menyokong Tingkah Laku Anak yang Positif</w:t>
             </w:r>
           </w:p>
           <w:p>
@@ -18687,7 +18687,7 @@
             <w:bookmarkStart w:id="76" w:name="_u7ubxzhb134d" w:colFirst="0" w:colLast="0"/>
             <w:bookmarkEnd w:id="76"/>
             <w:r>
-              <w:t xml:space="preserve">Sesetengan tingkah laku yang TIDAK patut diabaikan adalah: memukul adik-beradik, pulang lewat ke rumah, atau melakukan sesuatu yang berbahaya. Kita akan pelajari cara untuk mengurus tingkah laku ini dalam modul yang seterusnya.</w:t>
+              <w:t xml:space="preserve">Sesetengah tingkah laku yang TIDAK patut diabaikan adalah: memukul adik-beradik, pulang lewat ke rumah, atau melakukan sesuatu yang berbahaya. Kita akan pelajari cara untuk mengurus tingkah laku ini dalam modul yang seterusnya.</w:t>
             </w:r>
           </w:p>
         </w:tc>
@@ -19099,7 +19099,7 @@
           </w:tcPr>
           <w:p>
             <w:r>
-              <w:t xml:space="preserve">Akhir sekali, tetap konsisten</w:t>
+              <w:t xml:space="preserve">Akhir sekali, konsisten</w:t>
             </w:r>
           </w:p>
           <w:p>
@@ -19151,7 +19151,7 @@
               <w:pStyle w:val="P68B1DB1-Normale2"/>
             </w:pPr>
             <w:r>
-              <w:t xml:space="preserve">TETAP KONSISTEN</w:t>
+              <w:t>KONSISTEN</w:t>
             </w:r>
           </w:p>
           <w:p>
@@ -19234,7 +19234,7 @@
             <w:bookmarkStart w:id="91" w:name="_7ky30ph4ebmy" w:colFirst="0" w:colLast="0"/>
             <w:bookmarkEnd w:id="91"/>
             <w:r>
-              <w:t xml:space="preserve">Bolehkan anda cari sesuatu untuk memuji anak anda pada hari ini? ⏰</w:t>
+              <w:t xml:space="preserve">Bolehkah anda cari sesuatu untuk memuji anak anda pada hari ini? ⏰</w:t>
             </w:r>
           </w:p>
         </w:tc>
@@ -19729,7 +19729,7 @@
             <w:bookmarkStart w:id="105" w:name="_kwbf4num5l53" w:colFirst="0" w:colLast="0"/>
             <w:bookmarkEnd w:id="105"/>
             <w:r>
-              <w:t xml:space="preserve">Ingat, anda boleh meminta sokongan seseorang apabiila anda berasa keseorangan.</w:t>
+              <w:t xml:space="preserve">Ingat, anda boleh meminta sokongan seseorang apabila anda berasa keseorangan.</w:t>
             </w:r>
           </w:p>
           <w:p>
@@ -19751,7 +19751,7 @@
             <w:bookmarkStart w:id="107" w:name="_mcxayzmfxtk8" w:colFirst="0" w:colLast="0"/>
             <w:bookmarkEnd w:id="107"/>
             <w:r>
-              <w:t xml:space="preserve">Kedua, berhenti seketika. Perlahan-lahan tarik nafas dan hembus sebanyak 5 kali sebelum anda bercakap atau bergerak.  Pergillah ke tempat lain selama 10 minit untuk mengawal kembali emosi anda. Ruangan luar yang selamat adalah satu pilihan yang baik!</w:t>
+              <w:t xml:space="preserve">Kedua, berhenti seketika. Perlahan-lahan tarik nafas dan hembus sebanyak 5 kali sebelum anda bercakap atau bergerak.  Pergilah ke tempat lain selama 10 minit untuk mengawal kembali emosi anda. Ruangan luar yang selamat adalah satu pilihan yang baik!</w:t>
             </w:r>
           </w:p>
           <w:p>
@@ -19795,7 +19795,7 @@
             <w:bookmarkStart w:id="111" w:name="_19d324ar8duo" w:colFirst="0" w:colLast="0"/>
             <w:bookmarkEnd w:id="111"/>
             <w:r>
-              <w:t xml:space="preserve">Bercakap dengan rakan, keluarga, dan rangkaian sokongan lain setiap hari. Kita semua perlu menjalinkan hubungan. Jika anda mempunyai senjata atau barang-baranag yang boleh digunakan untuk mencederakan orang lain, kunci barang-barang tersebut atau keluarkan daripada rumah anda. Tidak mengapa jika anak anda tinggal di tempat yang selamat sementara anda memulihkan diri sendiri.</w:t>
+              <w:t xml:space="preserve">Bercakap dengan rakan, keluarga, dan rangkaian sokongan lain setiap hari. Kita semua perlu menjalinkan hubungan. Jika anda mempunyai senjata atau barang-barang yang boleh digunakan untuk mencederakan orang lain, kunci barang-barang tersebut atau keluarkan daripada rumah anda. Tidak mengapa jika anak anda tinggal di tempat yang selamat sementara anda memulihkan diri sendiri.</w:t>
             </w:r>
           </w:p>
         </w:tc>
@@ -19890,7 +19890,7 @@
             <w:bookmarkStart w:id="113" w:name="_80toaycgo6y7" w:colFirst="0" w:colLast="0"/>
             <w:bookmarkEnd w:id="113"/>
             <w:r>
-              <w:t xml:space="preserve">Bolehkan anda lakukannya hari ini? ⏰</w:t>
+              <w:t xml:space="preserve">Bolehkah anda lakukannya hari ini? ⏰</w:t>
             </w:r>
           </w:p>
         </w:tc>
@@ -20180,7 +20180,7 @@
               <w:spacing w:before="240" w:after="240"/>
             </w:pPr>
             <w:r>
-              <w:t xml:space="preserve">Tetap Konsisten, dan</w:t>
+              <w:t xml:space="preserve">Konsisten, dan</w:t>
             </w:r>
           </w:p>
           <w:p>
@@ -20281,7 +20281,7 @@
               <w:pStyle w:val="P68B1DB1-Normale2"/>
             </w:pPr>
             <w:r>
-              <w:t xml:space="preserve">TETAP KONSISTEN </w:t>
+              <w:t xml:space="preserve">KONSISTEN </w:t>
             </w:r>
           </w:p>
           <w:p>
@@ -20585,7 +20585,7 @@
               <w:spacing w:before="240" w:after="240"/>
             </w:pPr>
             <w:r>
-              <w:t xml:space="preserve">Ketiga, tetap konsisten. </w:t>
+              <w:t xml:space="preserve">Ketiga, konsisten. </w:t>
             </w:r>
             <w:r>
               <w:rPr>
@@ -20616,7 +20616,7 @@
               <w:pStyle w:val="P68B1DB1-Normale2"/>
             </w:pPr>
             <w:r>
-              <w:t xml:space="preserve">TETAP KONSISTEN </w:t>
+              <w:t xml:space="preserve">KONSISTEN </w:t>
             </w:r>
           </w:p>
           <w:p>
@@ -20784,7 +20784,7 @@
               <w:pStyle w:val="P68B1DB1-Normale5"/>
             </w:pPr>
             <w:r>
-              <w:t xml:space="preserve">Aktiviti di rumah anda hari ini adalah untuk memuji anak anda untuk satu perkara yang anda ingin mereka terus lakukannya. Jika ank anda enggan mengikut arahan, anda boleh menggunakan akibat yang adil. Ingat untuk memberikan pilihan kepada anak anda untuk mengikuti arahan memberikan akibat dan bertindak balas dengan tenang. Bolehkan anda puji tingkah laku anak anda yang positif hari ini?</w:t>
+              <w:t xml:space="preserve">Aktiviti di rumah anda hari ini adalah untuk memuji anak anda untuk satu perkara yang anda ingin mereka terus lakukannya. Jika anak anda enggan mengikut arahan, anda boleh menggunakan akibat yang adil. Ingat untuk memberikan pilihan kepada anak anda untuk mengikuti arahan memberikan akibat dan bertindak balas dengan tenang. Bolehkah anda puji tingkah laku anak anda yang positif hari ini?</w:t>
             </w:r>
           </w:p>
           <w:p>
@@ -21063,7 +21063,7 @@
           <w:p/>
           <w:p>
             <w:r>
-              <w:t xml:space="preserve">Apabila sesatu berlaku, pertama sekali, berhenti seketika. Tingkatkan kesedaran terhadap kemarahan dan tekanan. Tarik nafas dalam-dalam beberapa kali sebelum anda bertindak balas. Kemudian bertindak balas dengan lebih tenang.</w:t>
+              <w:t xml:space="preserve">Apabila sesuatu berlaku, pertama sekali, berhenti seketika. Tingkatkan kesedaran terhadap kemarahan dan tekanan. Tarik nafas dalam-dalam beberapa kali sebelum anda bertindak balas. Kemudian bertindak balas dengan lebih tenang.</w:t>
             </w:r>
           </w:p>
           <w:p/>
@@ -21301,7 +21301,7 @@
               <w:spacing w:before="240" w:after="240"/>
             </w:pPr>
             <w:r>
-              <w:t xml:space="preserve">Langkah 2 adalah Selesaikan. Fikirkan semua jalan penyelesaian untuk masalah anak anda bersama mereka. Bayangkan bersama apa hasil yang akan didapati. Apakah yang anda dan anak anda boleh lakukan denagn berbeza dalam sitiasi ini pada masa hadapan?</w:t>
+              <w:t xml:space="preserve">Langkah 2 adalah Selesaikan. Fikirkan semua jalan penyelesaian untuk masalah anak anda bersama mereka. Bayangkan bersama apa hasil yang akan didapati. Apakah yang anda dan anak anda boleh lakukan denagn berbeza dalam situasi ini pada masa hadapan?</w:t>
             </w:r>
           </w:p>
         </w:tc>
@@ -21565,7 +21565,7 @@
           <w:p/>
           <w:p>
             <w:r>
-              <w:t xml:space="preserve">Aktiviti di rumah anda adalah untuk berbincang bersama anak anda tentang empat langkah untuk menyelesaikan masalah dengan menyemak modul ini bersama-sama. Mengetahui cara untuk menyelesaikan masalah adalah sesuatu yang dapat mereka gunakan sepanjang hidup mereka!</w:t>
+              <w:t xml:space="preserve">Aktiviti di rumah anda adalah untuk berbincang bersama anak anda tentang empat langkah untuk menyelesaikan masalah dengan menyemak semula modul ini bersama-sama. Mengetahui cara untuk menyelesaikan masalah adalah sesuatu yang dapat mereka gunakan sepanjang hidup mereka!</w:t>
             </w:r>
           </w:p>
           <w:p/>
@@ -21910,7 +21910,7 @@
               <w:t xml:space="preserve">Hai, anda telah kembali ke ParentText, hebat! </w:t>
               <w:br/>
               <w:br/>
-              <w:t xml:space="preserve">Matlamat ini adalah tentang mejaga keselamatan dan kesihatan anak anda. Hari ini, kita akan berbincang mengenai sentuhan selamat. </w:t>
+              <w:t xml:space="preserve">Matlamat ini adalah tentang menjaga keselamatan dan kesihatan anak anda. Hari ini, kita akan berbincang mengenai sentuhan selamat. </w:t>
               <w:br/>
               <w:br/>
               <w:t xml:space="preserve">Berikut adalah empat tip berguna yang akan membimbing anda dalam mengajar anak anda tentang sentuhan selamat dan apa yang perlu dilakukan jika mereka pernah merasa tidak selesa apabila seseorang menyentuh mereka.</w:t>
@@ -21993,7 +21993,7 @@
           </w:p>
           <w:p>
             <w:r>
-              <w:t xml:space="preserve">Kedua, ajar anak anda bahawa ia adalah Okey untuk berkata Tidak. </w:t>
+              <w:t xml:space="preserve">Kedua, ajar anak anda bahawa ia adalah okey untuk berkata Tidak. </w:t>
             </w:r>
           </w:p>
           <w:p/>
@@ -22125,7 +22125,7 @@
           <w:p/>
           <w:p>
             <w:r>
-              <w:t xml:space="preserve">Aktiviti di Rumah anda hari ini adalah untuk berbual dengan anak anda tentang sentuhan yang selamat dan tidak selamat. Bantu mereka berlatih mengatakan "Tidak, jangan lakukan itu!" dan ingatkan mereka untuk memberitahu seorang dewasa jika hal tersbut berlaku. </w:t>
+              <w:t xml:space="preserve">Aktiviti di Rumah anda hari ini adalah untuk berbual dengan anak anda tentang sentuhan yang selamat dan tidak selamat. Bantu mereka berlatih mengatakan "Tidak, jangan lakukan itu!" dan ingatkan mereka untuk memberitahu seorang dewasa jika hal tersebut berlaku. </w:t>
             </w:r>
           </w:p>
           <w:p/>
@@ -22420,7 +22420,7 @@
               <w:spacing w:line="276" w:lineRule="auto"/>
             </w:pPr>
             <w:r>
-              <w:t xml:space="preserve">Jika anak anda tahu bagaimana tubuh badan mereka berfungsi dan dimana orang boleh dan tidak boleh sentuh, mereka boleh membuat pilihan selamat sepanjang hidup mereka. </w:t>
+              <w:t xml:space="preserve">Jika anak anda tahu bagaimana tubuh badan mereka berfungsi dan di mana orang boleh dan tidak boleh sentuh, mereka boleh membuat pilihan selamat sepanjang hidup mereka. </w:t>
             </w:r>
           </w:p>
           <w:p>
@@ -22874,7 +22874,7 @@
           <w:p/>
           <w:p>
             <w:r>
-              <w:t xml:space="preserve">Aktiviti di Rumah anda hari ini adalah untuk berbual dengan anak anda tentang sentuhan yang selamat dan tidak selamat. Bantu mereka berlatih mengatakan "Tidak, jangan lakukan itu!" dan ingatkan mereka untuk memberitahu seorang dewasa jika hal tersbut berlaku. </w:t>
+              <w:t xml:space="preserve">Aktiviti di Rumah anda hari ini adalah untuk berbual dengan anak anda tentang sentuhan yang selamat dan tidak selamat. Bantu mereka berlatih mengatakan "Tidak, jangan lakukan itu!" dan ingatkan mereka untuk memberitahu seorang dewasa jika hal tersebut berlaku. </w:t>
             </w:r>
           </w:p>
           <w:p/>
@@ -23315,7 +23315,7 @@
               <w:widowControl w:val="0"/>
             </w:pPr>
             <w:r>
-              <w:t xml:space="preserve">Lukis peta komuniti anda. Masukkan semua tempat utama dalam komuniti anda dalam peta, seperti rumah anda, jalan di kawasan kejiranan anda, taska, tadika dan tempat-tempat lain  [1] Lukis dan kenal pasti gambar orang yang boleh dipercayai yang anak anda boleh kunjungi jika mereka rasa tidak selamat. Mereka ini boleh menjadi anda dan pasangan anda, ahli keluarga yang lain, atau guru-guru. </w:t>
+              <w:t xml:space="preserve">Lukis peta komuniti anda. Masukkan semua tempat utama dalam komuniti anda dalam peta, seperti rumah anda, jalan di kawasan kejiranan anda, taman asuhan kanak-kanak, tadika dan tempat-tempat lain  [1] Lukis dan kenal pasti gambar orang yang boleh dipercayai yang anak anda boleh kunjungi jika mereka rasa tidak selamat. Mereka ini boleh menjadi anda dan pasangan anda, ahli keluarga yang lain, atau guru-guru. </w:t>
             </w:r>
           </w:p>
         </w:tc>
@@ -23546,7 +23546,7 @@
               <w:widowControl w:val="0"/>
             </w:pPr>
             <w:r>
-              <w:t xml:space="preserve">Langkah ketiga adalah BERBINCANG. Berbincang dengan anak anda mengapa sangat penting untuk SELALU ada seorang dewasa bersama mereka ketika mereka keluar.  Pastikan anak anda tahu bahawa tidak mengapa untuk berjalan atau berlari msuk ke dalam rumah jika ada orang yang tidak dikenali cuba bercakap dengan mereka atau mengajak mereka pergi ke tempat lain. Bincangkan dengan anak anda tempat-tempat selamat di mana mereka boleh lari jika seorang yang tidak dikenali mendekati mereka - seperti rumah anda atau rumah jiran-jiran. </w:t>
+              <w:t xml:space="preserve">Langkah ketiga adalah BERBINCANG. Berbincang dengan anak anda mengapa sangat penting untuk SELALU ada seorang dewasa bersama mereka ketika mereka keluar.  Pastikan anak anda tahu bahawa tidak mengapa untuk berjalan atau berlari masuk ke dalam rumah jika ada orang yang tidak dikenali cuba bercakap dengan mereka atau mengajak mereka pergi ke tempat lain. Bincangkan dengan anak anda tempat-tempat selamat di mana mereka boleh lari jika seorang yang tidak dikenali mendekati mereka - seperti rumah anda atau rumah jiran-jiran. </w:t>
             </w:r>
           </w:p>
           <w:p>
@@ -23683,7 +23683,7 @@
               <w:spacing w:line="276" w:lineRule="auto"/>
             </w:pPr>
             <w:r>
-              <w:t xml:space="preserve">Bebincang tenang situasi yang tidak selamat dengan anak anda mungkin terasa kurang selesa, tetapi ia penting. Apabila kanak-kanak tahu apa yang perlu dilakukan dalam situasi yang berbahaya, mereka menjadi lebih selamat.</w:t>
+              <w:t xml:space="preserve">Berbincang tenang situasi yang tidak selamat dengan anak anda mungkin terasa kurang selesa, tetapi ia penting. Apabila kanak-kanak tahu apa yang perlu dilakukan dalam situasi yang berbahaya, mereka menjadi lebih selamat.</w:t>
             </w:r>
           </w:p>
           <w:p>
@@ -24263,7 +24263,7 @@
               <w:spacing w:before="240" w:after="240"/>
             </w:pPr>
             <w:r>
-              <w:t xml:space="preserve">Lukis peta komuniti anda. Sertakan tempat-tempat utama dalam komuniti anda di peta itu, seperti jalanraya, rumah anda, sekolah, kedai, dan tempat-tempat lain yang dikunjungi anak anda. [1] Lukis dan kenal pasti gambar-gambar orang yang dipercayai yang boleh dihubungi anak anda apabila mereka merasa tidak selamat. Mereka ini boleh menjadi anda dan pasangan anda, ahli keluarga yang lain, atau guru-guru. . </w:t>
+              <w:t xml:space="preserve">Lukis peta komuniti anda. Sertakan tempat-tempat utama dalam komuniti anda di peta itu, seperti jalan raya, rumah anda, sekolah, kedai, dan tempat-tempat lain yang dikunjungi anak anda. [1] Lukis dan kenal pasti gambar-gambar orang yang dipercayai yang boleh dihubungi anak anda apabila mereka merasa tidak selamat. Mereka ini boleh menjadi anda dan pasangan anda, ahli keluarga yang lain, atau guru-guru. . </w:t>
             </w:r>
           </w:p>
         </w:tc>
@@ -24497,7 +24497,7 @@
               <w:spacing w:before="240" w:after="240"/>
             </w:pPr>
             <w:r>
-              <w:t xml:space="preserve"> Pastikan anak anda tahu bahawa tidak mengapa untuk berjalan atau berlari msuk ke dalam rumah jika ada orang yang tidak dikenali cuba bercakap dengan mereka atau mengajak mereka pergi ke tempat lain. Bincangkan di mana anda dan anak anda boleh mendapatkan sokongan ketika berada dalam krisis. Beberapa tempat ini termasuklah rumah, sekolah, balai polis, atau klinik. </w:t>
+              <w:t xml:space="preserve"> Pastikan anak anda tahu bahawa tidak mengapa untuk berjalan atau berlari masuk ke dalam rumah jika ada orang yang tidak dikenali cuba bercakap dengan mereka atau mengajak mereka pergi ke tempat lain. Bincangkan di mana anda dan anak anda boleh mendapatkan sokongan ketika berada dalam krisis. Beberapa tempat ini termasuklah rumah, sekolah, balai polis, atau klinik. </w:t>
             </w:r>
           </w:p>
           <w:p>
@@ -24629,7 +24629,7 @@
               <w:spacing w:line="276" w:lineRule="auto"/>
             </w:pPr>
             <w:r>
-              <w:t xml:space="preserve">Bebincang tenang situasi yang tidak selamat dengan anak anda mungkin terasa kurang selesa, tetapi ia penting. Apabila kanak-kanak tahu apa yang perlu dilakukan dalam situasi yang berbahaya, mereka menjadi lebih selamat.</w:t>
+              <w:t xml:space="preserve">Berbincang tenang situasi yang tidak selamat dengan anak anda mungkin terasa kurang selesa, tetapi ia penting. Apabila kanak-kanak tahu apa yang perlu dilakukan dalam situasi yang berbahaya, mereka menjadi lebih selamat.</w:t>
             </w:r>
           </w:p>
           <w:p/>
@@ -25014,7 +25014,7 @@
               <w:widowControl w:val="0"/>
             </w:pPr>
             <w:r>
-              <w:t xml:space="preserve">Adalah penting untuk menyokong anak anda apabila mereka mengalami situasi yang sukar. Semasa membantu anak anda yang berada dalam krisis, ingat: [pause] BERNAFAS, [pause] DENGAR, [pause] RESPON, [pause] and TENANGKAN. </w:t>
+              <w:t xml:space="preserve">Adalah penting untuk menyokong anak anda apabila mereka mengalami situasi yang sukar. Semasa membantu anak anda yang berada dalam krisis, ingat: [pause] BERNAFAS, [pause] DENGAR, [pause] RESPON, [pause] dan TENANGKAN. </w:t>
             </w:r>
           </w:p>
           <w:p>
@@ -25176,33 +25176,33 @@
               <w:widowControl w:val="0"/>
             </w:pPr>
             <w:r>
-              <w:t xml:space="preserve">[2] Seterusnys, dengar. Tanyakan kepada anak anda, apa yang sedang berlaku. Biarkan anak anda berkongsi dengan anda apa yang mereka perlukan. Kadang-kala, anak anda akan lebih selesa berkongsi melalui lukisan.  Perhatikan apa yang sedang mereka rasa dan beritahu mereka apa yang anda perasan supaya mereka rasa didengari. Beritahu anak anda bahawa anda ada untuk mereka dan anda sayangi mereka. Ingat, kedua-dua anak perempuan DAN anak lelaki boleh menghadapi masa sukar dan situasi krisis. Semak kesejahteraan kedua-duanya. </w:t>
-            </w:r>
-          </w:p>
-          <w:p>
-            <w:pPr>
-              <w:widowControl w:val="0"/>
-            </w:pPr>
-          </w:p>
-          <w:p>
-            <w:pPr>
-              <w:widowControl w:val="0"/>
-            </w:pPr>
-            <w:r>
-              <w:t xml:space="preserve">[3]Langkah ketiga adalah untuk memberi respon. Apa yang boleh membantu apa yang sedang berlaku? Anda mungkin perlu membantu anak anda bercakap mengenai perasaan mereka atau alihkan perhatian mereka. Anda mungkin juga perlu berbincang tindakan yang boleh anda atau anak anda ambil untuk membantu dalam situasi yang sedang terjadi. Anda boleh mengajar anak anda tentang akibat jika diperlukan. Pada saat itu, anak anda memerlukan kehadiran anda dengan kasih sayang. Ingat, anda boleh taip BANTU kepada ParentText untuk medapatkan maklumat tentang sumber-sumber bantuan dalam komuniti anda di mana anda boleh mendapatkan bantuan. </w:t>
-            </w:r>
-          </w:p>
-          <w:p>
-            <w:pPr>
-              <w:widowControl w:val="0"/>
-            </w:pPr>
-          </w:p>
-          <w:p>
-            <w:pPr>
-              <w:widowControl w:val="0"/>
-            </w:pPr>
-            <w:r>
-              <w:t xml:space="preserve">[4]Akhir sekali, tenangkan your child. Sentiasa ada untuk anak anda. Boleh menjadi sukar untuk melihat anak anda merasa kecewa atau keliru, tetapi banyak yang anda boleh lakukan untuk menyokong mereka. Mereka memerlukan anda untuk menerima mereka dan menenangkan mereka apabila berlaku perkara-perkara yang sukar. Pada saat-saat ini, mengekalkan jadual harian yang konsisten boleh jadi sangat membantu. Jadual harian yang biasa boleh memberikan rasa selamat dan normal, membantu anak anda rasa kembali rasa selamat. Ingatkan anak anda sekali lagi bahawa anda menyayangi mereka, dan berterima kasih kepada mereka kerana berkongsi dengan anda.</w:t>
+              <w:t xml:space="preserve">[2] Seterusnya, dengar. Tanyakan kepada anak anda, apa yang sedang berlaku. Biarkan anak anda berkongsi dengan anda apa yang mereka perlukan. Kadang-kala, anak anda akan lebih selesa berkongsi melalui lukisan.  Perhatikan apa yang sedang mereka rasa dan beritahu mereka apa yang anda perasan supaya mereka rasa didengari. Beritahu anak anda bahawa anda ada untuk mereka dan anda sayangi mereka. Ingat, kedua-dua anak perempuan DAN anak lelaki boleh menghadapi masa sukar dan situasi krisis. Semak kesejahteraan kedua-duanya. </w:t>
+            </w:r>
+          </w:p>
+          <w:p>
+            <w:pPr>
+              <w:widowControl w:val="0"/>
+            </w:pPr>
+          </w:p>
+          <w:p>
+            <w:pPr>
+              <w:widowControl w:val="0"/>
+            </w:pPr>
+            <w:r>
+              <w:t xml:space="preserve">[3]Langkah ketiga adalah untuk memberi respon. Apa yang boleh membantu apa yang sedang berlaku? Anda mungkin perlu membantu anak anda bercakap mengenai perasaan mereka atau alihkan perhatian mereka. Anda mungkin juga perlu berbincang tindakan yang boleh anda atau anak anda ambil untuk membantu dalam situasi yang sedang terjadi. Anda boleh mengajar anak anda tentang akibat jika diperlukan. Pada saat itu, anak anda memerlukan kehadiran anda dengan kasih sayang. Ingat, anda boleh taip BANTU kepada ParentText untuk mendapatkan maklumat tentang sumber-sumber bantuan dalam komuniti anda di mana anda boleh mendapatkan bantuan. </w:t>
+            </w:r>
+          </w:p>
+          <w:p>
+            <w:pPr>
+              <w:widowControl w:val="0"/>
+            </w:pPr>
+          </w:p>
+          <w:p>
+            <w:pPr>
+              <w:widowControl w:val="0"/>
+            </w:pPr>
+            <w:r>
+              <w:t xml:space="preserve">[4]Akhir sekali, tenangkan anak anda. Sentiasa ada untuk anak anda. Boleh menjadi sukar untuk melihat anak anda merasa kecewa atau keliru, tetapi banyak yang anda boleh lakukan untuk menyokong mereka. Mereka memerlukan anda untuk menerima mereka dan menenangkan mereka apabila berlaku perkara-perkara yang sukar. Pada saat-saat ini, mengekalkan jadual harian yang konsisten boleh jadi sangat membantu. Jadual harian yang biasa boleh memberikan rasa selamat dan normal, membantu anak anda rasa kembali rasa selamat. Ingatkan anak anda sekali lagi bahawa anda menyayangi mereka, dan berterima kasih kepada mereka kerana berkongsi dengan anda.</w:t>
             </w:r>
           </w:p>
           <w:p>
@@ -25406,7 +25406,7 @@
               <w:widowControl w:val="0"/>
             </w:pPr>
             <w:r>
-              <w:t xml:space="preserve">Ikuti langkah-langkah berikut setiap kali anak anda berkongsi sesuatu yang sukar. Menyokong anak anda melalui krisis juga akan mengajar mereka bagaimana untuk menyoking orang lain yang menghadapi waktu sukar.</w:t>
+              <w:t xml:space="preserve">Ikuti langkah-langkah berikut setiap kali anak anda berkongsi sesuatu yang sukar. Menyokong anak anda melalui krisis juga akan mengajar mereka bagaimana untuk menyokong orang lain yang menghadapi waktu sukar.</w:t>
             </w:r>
           </w:p>
           <w:p>
@@ -25557,7 +25557,7 @@
               <w:pStyle w:val="P68B1DB1-Normale2"/>
             </w:pPr>
             <w:r>
-              <w:t xml:space="preserve">AKTIVITI DI RUMAH: [1] Lihat peta keselamatan kommuniti </w:t>
+              <w:t xml:space="preserve">AKTIVITI DI RUMAH: [1] Lihat peta keselamatan komuniti </w:t>
             </w:r>
           </w:p>
           <w:p>
@@ -25834,7 +25834,7 @@
               <w:widowControl w:val="0"/>
             </w:pPr>
             <w:r>
-              <w:t xml:space="preserve">Adalah penting untuk menyokong anak anda apabila mereka mengalami situasi yang sukar. Semasa membantu anak anda yang berada dalam krisis, ingat: [pause] BERNAFAS, [pause] DENGAR, [pause] RESPON, [pause] and TENANGKAN. </w:t>
+              <w:t xml:space="preserve">Adalah penting untuk menyokong anak anda apabila mereka mengalami situasi yang sukar. Semasa membantu anak anda yang berada dalam krisis, ingat: [pause] BERNAFAS, [pause] DENGAR, [pause] RESPON, [pause] dan TENANGKAN. </w:t>
             </w:r>
           </w:p>
           <w:p>
@@ -25996,33 +25996,33 @@
               <w:widowControl w:val="0"/>
             </w:pPr>
             <w:r>
-              <w:t xml:space="preserve">[2] Seterusnys, dengar. Tanya anak anda apa yang sedang berlaku. Biarkan anak anda berkongsi dengan anda apa yang mereka perlukan. Perhatikan apa yang sedang mereka rasa dan beritahu mereka apa yang anda perasan supaya mereka rasa didengari. Beritahu anak anda bahawa anda ada untuk mereka dan anda sayangi mereka. Ingat, kedua-dua anak perempuan DAN anak lelaki boleh menghadapi masa sukar dan situasi krisis. Semak kesejahteraan kedua-duanya. </w:t>
-            </w:r>
-          </w:p>
-          <w:p>
-            <w:pPr>
-              <w:widowControl w:val="0"/>
-            </w:pPr>
-          </w:p>
-          <w:p>
-            <w:pPr>
-              <w:widowControl w:val="0"/>
-            </w:pPr>
-            <w:r>
-              <w:t xml:space="preserve">[3]Langkah ketiga adalah untuk memberi respon. Apa yang boleh membantu apa yang sedang berlaku? Anda mungkin perlu membantu anak anda bercakap mengenai perasaan mereka atau alihkan perhatian mereka. Anda mungkin juga perlu berbincang tindakan yang boleh anda atau anak anda ambil untuk membantu dalam situasi yang sedang terjadi. Anda boleh mengajar anak anda tentang akibat jika diperlukan. Pada saat itu, anak anda memerlukan kehadiran anda dengan kasih sayang. Ingat, anda boleh taip BANTU kepada ParentText untuk medapatkan maklumat tentang sumber-sumber bantuan dalam komuniti anda di mana anda boleh mendapatkan bantuan. </w:t>
-            </w:r>
-          </w:p>
-          <w:p>
-            <w:pPr>
-              <w:widowControl w:val="0"/>
-            </w:pPr>
-          </w:p>
-          <w:p>
-            <w:pPr>
-              <w:widowControl w:val="0"/>
-            </w:pPr>
-            <w:r>
-              <w:t xml:space="preserve">[4]Akhir sekali, tenangkan your child. Sentiasa ada untuk anak anda. Boleh menjadi sukar untuk melihat anak anda merasa kecewa atau keliru, tetapi banyak yang anda boleh lakukan untuk menyokong mereka. Mereka memerlukan anda untuk menerima mereka dan menenangkan mereka apabila berlaku perkara-perkara yang sukar. Pada saat-saat ini, mengekalkan jadual harian yang konsisten boleh jadi sangat membantu. Jadual harian yang biasa boleh memberikan rasa selamat dan normal, membantu anak anda rasa kembali rasa selamat. Ingatkan anak anda sekali lagi bahawa anda menyayangi mereka, dan berterima kasih kepada mereka kerana berkongsi dengan anda.</w:t>
+              <w:t xml:space="preserve">[2] Seterusnya, dengar. Tanya anak anda apa yang sedang berlaku. Biarkan anak anda berkongsi dengan anda apa yang mereka perlukan. Perhatikan apa yang sedang mereka rasa dan beritahu mereka apa yang anda perasan supaya mereka rasa didengari. Beritahu anak anda bahawa anda ada untuk mereka dan anda sayangi mereka. Ingat, kedua-dua anak perempuan DAN anak lelaki boleh menghadapi masa sukar dan situasi krisis. Semak kesejahteraan kedua-duanya. </w:t>
+            </w:r>
+          </w:p>
+          <w:p>
+            <w:pPr>
+              <w:widowControl w:val="0"/>
+            </w:pPr>
+          </w:p>
+          <w:p>
+            <w:pPr>
+              <w:widowControl w:val="0"/>
+            </w:pPr>
+            <w:r>
+              <w:t xml:space="preserve">[3]Langkah ketiga adalah untuk memberi respon. Apa yang boleh membantu apa yang sedang berlaku? Anda mungkin perlu membantu anak anda bercakap mengenai perasaan mereka atau alihkan perhatian mereka. Anda mungkin juga perlu berbincang tindakan yang boleh anda atau anak anda ambil untuk membantu dalam situasi yang sedang terjadi. Anda boleh mengajar anak anda tentang akibat jika diperlukan. Pada saat itu, anak anda memerlukan kehadiran anda dengan kasih sayang. Ingat, anda boleh taip BANTU kepada ParentText untuk mendapatkan maklumat tentang sumber-sumber bantuan dalam komuniti anda di mana anda boleh mendapatkan bantuan. </w:t>
+            </w:r>
+          </w:p>
+          <w:p>
+            <w:pPr>
+              <w:widowControl w:val="0"/>
+            </w:pPr>
+          </w:p>
+          <w:p>
+            <w:pPr>
+              <w:widowControl w:val="0"/>
+            </w:pPr>
+            <w:r>
+              <w:t xml:space="preserve">[4]Akhir sekali, tenangkan anak anda. Sentiasa ada untuk anak anda. Boleh menjadi sukar untuk melihat anak anda merasa kecewa atau keliru, tetapi banyak yang anda boleh lakukan untuk menyokong mereka. Mereka memerlukan anda untuk menerima mereka dan menenangkan mereka apabila berlaku perkara-perkara yang sukar. Pada saat-saat ini, mengekalkan jadual harian yang konsisten boleh jadi sangat membantu. Jadual harian yang biasa boleh memberikan rasa selamat dan normal, membantu anak anda rasa kembali rasa selamat. Ingatkan anak anda sekali lagi bahawa anda menyayangi mereka, dan berterima kasih kepada mereka kerana berkongsi dengan anda.</w:t>
             </w:r>
           </w:p>
           <w:p>
@@ -26226,7 +26226,7 @@
               <w:widowControl w:val="0"/>
             </w:pPr>
             <w:r>
-              <w:t xml:space="preserve">Ikuti langkah-langkah berikut setiap kali anak anda berkongsi sesuatu yang sukar. Menyokong anak anda melalui krisis juga akan mengajar mereka bagaimana untuk menyoking orang lain yang menghadapi waktu sukar.</w:t>
+              <w:t xml:space="preserve">Ikuti langkah-langkah berikut setiap kali anak anda berkongsi sesuatu yang sukar. Menyokong anak anda melalui krisis juga akan mengajar mereka bagaimana untuk menyokong orang lain yang menghadapi waktu sukar.</w:t>
             </w:r>
           </w:p>
           <w:p>
@@ -26377,7 +26377,7 @@
               <w:pStyle w:val="P68B1DB1-Normale2"/>
             </w:pPr>
             <w:r>
-              <w:t xml:space="preserve">AKTIVITI DI RUMAH: [1] Lihat peta keselamatan kommuniti </w:t>
+              <w:t xml:space="preserve">AKTIVITI DI RUMAH: [1] Lihat peta keselamatan komuniti </w:t>
             </w:r>
           </w:p>
           <w:p>
@@ -26898,7 +26898,7 @@
               </w:pBdr>
             </w:pPr>
             <w:r>
-              <w:t xml:space="preserve">1 sajian adalah 1 ketul peha ayam, 2 biji telur atau 1 gelas susu</w:t>
+              <w:t xml:space="preserve">1 sajian adalah 1 ketul paha ayam, 2 biji telur atau 1 gelas susu</w:t>
             </w:r>
           </w:p>
           <w:p>
@@ -27467,7 +27467,7 @@
               <w:pStyle w:val="P68B1DB1-Normale2"/>
             </w:pPr>
             <w:r>
-              <w:t xml:space="preserve">Basuh tangan anda dan basuh maknan anda</w:t>
+              <w:t xml:space="preserve">Basuh tangan anda dan basuh makanan anda</w:t>
             </w:r>
           </w:p>
           <w:p>
@@ -27543,7 +27543,7 @@
               </w:pBdr>
             </w:pPr>
             <w:r>
-              <w:t xml:space="preserve">Aktiviti di rumah anda hari ini adalah untuk berbincang dengan anak anda tentang kepentingan makan makanan yang sihat dan bukannya gula-gula, coklat, atau kek, dan air berbanding minuman bergas. Rancang untuk membuat pilihan yang lebih baik bersama-sama, dan beri pujian kepada mereka setiap kali mereka membuat pilihan yang sihat. </w:t>
+              <w:t xml:space="preserve">Aktiviti di rumah anda hari ini adalah untuk berbincang dengan anak anda tentang kepentingan makan makanan yang sihat dan bukannya gula-gula, coklat, atau kek, dan air berbanding minuman berkarbonat. Rancang untuk membuat pilihan yang lebih baik bersama-sama, dan beri pujian kepada mereka setiap kali mereka membuat pilihan yang sihat. </w:t>
             </w:r>
           </w:p>
           <w:p/>
@@ -27809,13 +27809,13 @@
           </w:tcPr>
           <w:p>
             <w:r>
-              <w:t xml:space="preserve">Hai di sana! Memastikan anak anda selamat dalam talian dan mewujudkan tabiat dalam talian yang sihat mungkin agak mecabar pada masa-masa tertentu, tetapi keselamatan dalam talian adalah satu langkah penting untuk membantu anak anda menjadi sebahagian daripada dunia digital. </w:t>
-            </w:r>
-          </w:p>
-          <w:p/>
-          <w:p>
-            <w:r>
-              <w:t xml:space="preserve">Apabila bercakap tentang keselamatan dalam talian, terdapat empat tip untuk diingat: </w:t>
+              <w:t xml:space="preserve">Hai di sana! Memastikan anak anda selamat dalam talian dan mewujudkan tabiat dalam talian yang sihat mungkin agak mencabar pada masa-masa tertentu, tetapi keselamatan dalam talian adalah satu langkah penting untuk membantu anak anda menjadi sebahagian daripada dunia digital. </w:t>
+            </w:r>
+          </w:p>
+          <w:p/>
+          <w:p>
+            <w:r>
+              <w:t xml:space="preserve">Apabila bercakap tentang keselamatan dalam talian, terdapat empat tip untuk di ingati: </w:t>
             </w:r>
           </w:p>
           <w:p>
@@ -27841,7 +27841,7 @@
           <w:p/>
           <w:p>
             <w:r>
-              <w:t xml:space="preserve">[1] Hari ini, kita akan semak semula tip-tip [pause] BELAJAR [pause] DAN LINDUNG. </w:t>
+              <w:t xml:space="preserve">[1] Hari ini, kita akan mengulas tip-tip [pause] BELAJAR [pause] DAN LINDUNG. </w:t>
             </w:r>
           </w:p>
           <w:p/>
@@ -28011,7 +28011,7 @@
           <w:p/>
           <w:p>
             <w:r>
-              <w:t xml:space="preserve">[1] Pertama, kandungan. Anak anda mungkin akan menjumpai kandungan yang berbahaya dalam talian, seperti keganasan, ucapan kebencian, pronografi, maklumat yang salah, atau kebencian terhadap wanita, orang kelainan upaya, atau kaum, agama, seksualiti, atau dari negara lain. </w:t>
+              <w:t xml:space="preserve">[1] Pertama, kandungan. Anak anda mungkin akan menjumpai kandungan yang berbahaya dalam talian, seperti keganasan, ucapan kebencian, pornografi, maklumat yang salah, atau kebencian terhadap wanita, orang kelainan upaya, atau kaum, agama, seksualiti, atau dari negara lain. </w:t>
             </w:r>
           </w:p>
           <w:p/>
@@ -28667,19 +28667,19 @@
           </w:tcPr>
           <w:p>
             <w:r>
-              <w:t xml:space="preserve">Hai sekali lagi! Memastikan anak anda selamat dalam talian dan mewujudkan tabiat dalam talian yang sihat mungkin agak mecabar pada masa-masa tertentu, tetapi keselamatan dalam talian adalah satu langkah penting untuk membantu anak anda menjadi sebahagian daripada dunia digital. </w:t>
-            </w:r>
-          </w:p>
-          <w:p/>
-          <w:p>
-            <w:r>
-              <w:t xml:space="preserve">Apabila bercakap tentang keselamatan dalam talian, terdapat empat tip untuk diingati. Sebelum ini, kita telah semak semula tip-tip untuk BELAJAR dan LINDUNG. </w:t>
-            </w:r>
-          </w:p>
-          <w:p/>
-          <w:p>
-            <w:r>
-              <w:t xml:space="preserve">Hari ini, kita akan semak semula tip untuk BINA TABIAT dan BINA KEPERCAYAAN. </w:t>
+              <w:t xml:space="preserve">Hai sekali lagi! Memastikan anak anda selamat dalam talian dan mewujudkan tabiat dalam talian yang sihat mungkin agak mencabar pada masa-masa tertentu, tetapi keselamatan dalam talian adalah satu langkah penting untuk membantu anak anda menjadi sebahagian daripada dunia digital. </w:t>
+            </w:r>
+          </w:p>
+          <w:p/>
+          <w:p>
+            <w:r>
+              <w:t xml:space="preserve">Apabila bercakap tentang keselamatan dalam talian, terdapat empat tip untuk diingati. Sebelum ini, kita telah mengulas tip-tip untuk BELAJAR dan LINDUNG. </w:t>
+            </w:r>
+          </w:p>
+          <w:p/>
+          <w:p>
+            <w:r>
+              <w:t xml:space="preserve">Hari ini, kita akan mengulas tip untuk BINA TABIAT dan BINA KEPERCAYAAN. </w:t>
             </w:r>
           </w:p>
           <w:p/>
@@ -31156,7 +31156,7 @@
           <w:p/>
           <w:p>
             <w:r>
-              <w:t xml:space="preserve">Kadang-kadang, kita semua akan mempunyai pendapat yang bebeza, tetapi bergaduh bukanlah cara yang efektif untuk menyelesaikan masalah kita. Belajar untuk respon dengan tenang boleh membantu anda mencipta rumah yang lebih aman. </w:t>
+              <w:t xml:space="preserve">Kadang-kadang, kita semua akan mempunyai pendapat yang berbeza, tetapi bergaduh bukanlah cara yang efektif untuk menyelesaikan masalah kita. Belajar untuk respon dengan tenang boleh membantu anda mencipta rumah yang lebih aman. </w:t>
             </w:r>
           </w:p>
           <w:p/>
@@ -32024,7 +32024,7 @@
           </w:tcPr>
           <w:p>
             <w:r>
-              <w:t xml:space="preserve">Hai di sana! Dalam matlamat ini, kita akan belajar tentang empat langkah untuk membina bajet keluarga. Ini akan membantu anda lebih faham bagaimana cara wang disimpan dan perbelanjaan dalam keluarga. Pada hari ini, kita akan belajar tentang langkah pertama: [pause] Memahami keperluan dan kehendak.</w:t>
+              <w:t xml:space="preserve">Hai di sana! Dalam matlamat ini, kita akan belajar tentang empat langkah untuk membina belanjawan keluarga. Ini akan membantu anda lebih faham bagaimana cara wang disimpan dan perbelanjaan dalam keluarga. Pada hari ini, kita akan belajar tentang langkah pertama: [pause] Memahami keperluan dan kehendak.</w:t>
             </w:r>
           </w:p>
         </w:tc>
@@ -32451,7 +32451,7 @@
           </w:tcPr>
           <w:p>
             <w:r>
-              <w:t xml:space="preserve">Selamat Datang kembali! Dalam matlamat ini, kita akan belajar tentang empat langkah untuk membina bajet keluarga. Hari ini, kita akan pelajari langkah kedua: [pause] berbincang mengenai perbelanjaan bulanan.</w:t>
+              <w:t xml:space="preserve">Selamat Datang kembali! Dalam matlamat ini, kita akan belajar tentang empat langkah untuk membina belanjawan keluarga. Hari ini, kita akan pelajari langkah kedua: [pause] berbincang mengenai perbelanjaan bulanan.</w:t>
             </w:r>
           </w:p>
           <w:p>
@@ -32960,7 +32960,7 @@
           </w:tcPr>
           <w:p>
             <w:r>
-              <w:t xml:space="preserve">Hai sekali lagi. Dalam matlamat ini, kita akan belajar tentang empat langkah untuk membina bajet keluarga. Hari ini, kita akan mengulas langkah ketiga: [pause] buat bajet perbelanjaan bulanan</w:t>
+              <w:t xml:space="preserve">Hai sekali lagi. Dalam matlamat ini, kita akan belajar tentang empat langkah untuk membina belanjawan keluarga. Hari ini, kita akan mengulas langkah ketiga: [pause] buat belanjawan bulanan</w:t>
             </w:r>
           </w:p>
         </w:tc>
@@ -32977,7 +32977,7 @@
           </w:tcPr>
           <w:p>
             <w:r>
-              <w:t xml:space="preserve">Buat Bajet Perbelanjaan Bulanan</w:t>
+              <w:t xml:space="preserve">Buat Belanjawan Bulanan</w:t>
             </w:r>
           </w:p>
         </w:tc>
@@ -33228,7 +33228,7 @@
           </w:tcPr>
           <w:p>
             <w:r>
-              <w:t xml:space="preserve">Buat Bajet Perbelanjaan Bulanan</w:t>
+              <w:t xml:space="preserve">Buat Belanjawan Bulanan</w:t>
             </w:r>
           </w:p>
           <w:p/>
@@ -33240,7 +33240,7 @@
           <w:p/>
           <w:p>
             <w:r>
-              <w:t xml:space="preserve">Tetapkan Bajet Perbelanjaan Bulanan.</w:t>
+              <w:t xml:space="preserve">Tetapkan Belanjawan Bulanan.</w:t>
             </w:r>
           </w:p>
         </w:tc>
@@ -33422,7 +33422,7 @@
           </w:tcPr>
           <w:p>
             <w:r>
-              <w:t xml:space="preserve">Selamat Datang kembali. Dalam matlamat ini, kita akan belajar tentang empat langkah untuk membina bajet keluarga. Hari ini, kita akan mengulas langkah terakhir: [pause] buat pelan simpanan.</w:t>
+              <w:t xml:space="preserve">Selamat Datang kembali. Dalam matlamat ini, kita akan belajar tentang empat langkah untuk membina belanjawan bulanan keluarga. Hari ini, kita akan mengulas langkah terakhir: [pause] buat pelan simpanan.</w:t>
             </w:r>
           </w:p>
         </w:tc>

</xml_diff>